<commit_message>
update Preparations for zcu111.docx, adding some information about hardware configurations.
</commit_message>
<xml_diff>
--- a/preparations_for_zcu111/Preparations for zcu111.docx
+++ b/preparations_for_zcu111/Preparations for zcu111.docx
@@ -51,7 +51,7 @@
           <w:rFonts w:hint="default"/>
           <w:lang w:val="en"/>
         </w:rPr>
-        <w:t>10-23</w:t>
+        <w:t>03-24</w:t>
       </w:r>
       <w:bookmarkStart w:id="0" w:name="_GoBack"/>
       <w:bookmarkEnd w:id="0"/>
@@ -60,7 +60,7 @@
           <w:rFonts w:hint="default"/>
           <w:lang w:val="en"/>
         </w:rPr>
-        <w:t>-2020</w:t>
+        <w:t>-2021</w:t>
       </w:r>
     </w:p>
     <w:p>
@@ -82,9 +82,232 @@
     </w:p>
     <w:p>
       <w:pPr>
+        <w:ind w:firstLine="420" w:firstLineChars="0"/>
+        <w:jc w:val="both"/>
+        <w:rPr>
+          <w:rFonts w:hint="default"/>
+          <w:lang w:val="en"/>
+        </w:rPr>
+      </w:pPr>
+      <w:r>
+        <w:rPr>
+          <w:rFonts w:hint="default"/>
+          <w:lang w:val="en"/>
+        </w:rPr>
+        <w:t>Here are some necessary hardware and software configurations.</w:t>
+      </w:r>
+    </w:p>
+    <w:p>
+      <w:pPr>
+        <w:jc w:val="both"/>
+        <w:rPr>
+          <w:rFonts w:hint="default"/>
+          <w:b/>
+          <w:bCs/>
+          <w:lang w:val="en"/>
+        </w:rPr>
+      </w:pPr>
+      <w:r>
+        <w:rPr>
+          <w:rFonts w:hint="default"/>
+          <w:b/>
+          <w:bCs/>
+          <w:lang w:val="en"/>
+        </w:rPr>
+        <w:t>Hardware configurations:</w:t>
+      </w:r>
+    </w:p>
+    <w:p>
+      <w:pPr>
         <w:numPr>
           <w:ilvl w:val="0"/>
           <w:numId w:val="1"/>
+        </w:numPr>
+        <w:jc w:val="both"/>
+        <w:rPr>
+          <w:rFonts w:hint="default"/>
+          <w:lang w:val="en"/>
+        </w:rPr>
+      </w:pPr>
+      <w:r>
+        <w:rPr>
+          <w:rFonts w:hint="default"/>
+          <w:lang w:val="en"/>
+        </w:rPr>
+        <w:t>Set the mode pins to “1110”(make sure it’s OFF,OFF,OFF,ON), so that the board can boot from SD card.</w:t>
+      </w:r>
+    </w:p>
+    <w:p>
+      <w:pPr>
+        <w:numPr>
+          <w:numId w:val="0"/>
+        </w:numPr>
+        <w:jc w:val="center"/>
+      </w:pPr>
+      <w:r>
+        <w:drawing>
+          <wp:inline distT="0" distB="0" distL="114300" distR="114300">
+            <wp:extent cx="4422140" cy="1734820"/>
+            <wp:effectExtent l="0" t="0" r="16510" b="17780"/>
+            <wp:docPr id="1" name="Picture 1"/>
+            <wp:cNvGraphicFramePr>
+              <a:graphicFrameLocks xmlns:a="http://schemas.openxmlformats.org/drawingml/2006/main" noChangeAspect="true"/>
+            </wp:cNvGraphicFramePr>
+            <a:graphic xmlns:a="http://schemas.openxmlformats.org/drawingml/2006/main">
+              <a:graphicData uri="http://schemas.openxmlformats.org/drawingml/2006/picture">
+                <pic:pic xmlns:pic="http://schemas.openxmlformats.org/drawingml/2006/picture">
+                  <pic:nvPicPr>
+                    <pic:cNvPr id="1" name="Picture 1"/>
+                    <pic:cNvPicPr>
+                      <a:picLocks noChangeAspect="true"/>
+                    </pic:cNvPicPr>
+                  </pic:nvPicPr>
+                  <pic:blipFill>
+                    <a:blip r:embed="rId4"/>
+                    <a:stretch>
+                      <a:fillRect/>
+                    </a:stretch>
+                  </pic:blipFill>
+                  <pic:spPr>
+                    <a:xfrm>
+                      <a:off x="0" y="0"/>
+                      <a:ext cx="4422140" cy="1734820"/>
+                    </a:xfrm>
+                    <a:prstGeom prst="rect">
+                      <a:avLst/>
+                    </a:prstGeom>
+                    <a:noFill/>
+                    <a:ln>
+                      <a:noFill/>
+                    </a:ln>
+                  </pic:spPr>
+                </pic:pic>
+              </a:graphicData>
+            </a:graphic>
+          </wp:inline>
+        </w:drawing>
+      </w:r>
+    </w:p>
+    <w:p>
+      <w:pPr>
+        <w:numPr>
+          <w:numId w:val="0"/>
+        </w:numPr>
+        <w:ind w:firstLine="420" w:firstLineChars="0"/>
+        <w:jc w:val="both"/>
+      </w:pPr>
+    </w:p>
+    <w:p>
+      <w:pPr>
+        <w:numPr>
+          <w:ilvl w:val="0"/>
+          <w:numId w:val="1"/>
+        </w:numPr>
+        <w:ind w:left="0" w:leftChars="0" w:firstLine="0" w:firstLineChars="0"/>
+        <w:jc w:val="both"/>
+        <w:rPr>
+          <w:rFonts w:hint="default"/>
+          <w:lang w:val="en"/>
+        </w:rPr>
+      </w:pPr>
+      <w:r>
+        <w:rPr>
+          <w:rFonts w:hint="default"/>
+          <w:lang w:val="en"/>
+        </w:rPr>
+        <w:t>Set Jumper J29/J35/J40/J44 to enable the SFP transceivers, which is necessary for 10GbE.</w:t>
+      </w:r>
+    </w:p>
+    <w:p>
+      <w:pPr>
+        <w:numPr>
+          <w:numId w:val="0"/>
+        </w:numPr>
+        <w:ind w:leftChars="0"/>
+        <w:jc w:val="center"/>
+      </w:pPr>
+      <w:r>
+        <w:drawing>
+          <wp:inline distT="0" distB="0" distL="114300" distR="114300">
+            <wp:extent cx="4613275" cy="2589530"/>
+            <wp:effectExtent l="0" t="0" r="15875" b="1270"/>
+            <wp:docPr id="3" name="Picture 2"/>
+            <wp:cNvGraphicFramePr>
+              <a:graphicFrameLocks xmlns:a="http://schemas.openxmlformats.org/drawingml/2006/main" noChangeAspect="true"/>
+            </wp:cNvGraphicFramePr>
+            <a:graphic xmlns:a="http://schemas.openxmlformats.org/drawingml/2006/main">
+              <a:graphicData uri="http://schemas.openxmlformats.org/drawingml/2006/picture">
+                <pic:pic xmlns:pic="http://schemas.openxmlformats.org/drawingml/2006/picture">
+                  <pic:nvPicPr>
+                    <pic:cNvPr id="3" name="Picture 2"/>
+                    <pic:cNvPicPr>
+                      <a:picLocks noChangeAspect="true"/>
+                    </pic:cNvPicPr>
+                  </pic:nvPicPr>
+                  <pic:blipFill>
+                    <a:blip r:embed="rId5"/>
+                    <a:stretch>
+                      <a:fillRect/>
+                    </a:stretch>
+                  </pic:blipFill>
+                  <pic:spPr>
+                    <a:xfrm>
+                      <a:off x="0" y="0"/>
+                      <a:ext cx="4613275" cy="2589530"/>
+                    </a:xfrm>
+                    <a:prstGeom prst="rect">
+                      <a:avLst/>
+                    </a:prstGeom>
+                    <a:noFill/>
+                    <a:ln>
+                      <a:noFill/>
+                    </a:ln>
+                  </pic:spPr>
+                </pic:pic>
+              </a:graphicData>
+            </a:graphic>
+          </wp:inline>
+        </w:drawing>
+      </w:r>
+    </w:p>
+    <w:p>
+      <w:pPr>
+        <w:numPr>
+          <w:numId w:val="0"/>
+        </w:numPr>
+        <w:ind w:leftChars="0"/>
+        <w:jc w:val="center"/>
+        <w:rPr>
+          <w:rFonts w:hint="default"/>
+          <w:lang w:val="en"/>
+        </w:rPr>
+      </w:pPr>
+    </w:p>
+    <w:p>
+      <w:pPr>
+        <w:jc w:val="both"/>
+        <w:rPr>
+          <w:rFonts w:hint="default"/>
+          <w:b/>
+          <w:bCs/>
+          <w:lang w:val="en"/>
+        </w:rPr>
+      </w:pPr>
+      <w:r>
+        <w:rPr>
+          <w:rFonts w:hint="default"/>
+          <w:b/>
+          <w:bCs/>
+          <w:lang w:val="en"/>
+        </w:rPr>
+        <w:t xml:space="preserve">Software configurations: </w:t>
+      </w:r>
+    </w:p>
+    <w:p>
+      <w:pPr>
+        <w:numPr>
+          <w:ilvl w:val="0"/>
+          <w:numId w:val="2"/>
         </w:numPr>
         <w:jc w:val="both"/>
         <w:rPr>
@@ -231,20 +454,7 @@
       <w:pPr>
         <w:numPr>
           <w:ilvl w:val="0"/>
-          <w:numId w:val="0"/>
-        </w:numPr>
-        <w:jc w:val="both"/>
-        <w:rPr>
-          <w:rFonts w:hint="default"/>
-          <w:lang w:val="en"/>
-        </w:rPr>
-      </w:pPr>
-    </w:p>
-    <w:p>
-      <w:pPr>
-        <w:numPr>
-          <w:ilvl w:val="0"/>
-          <w:numId w:val="1"/>
+          <w:numId w:val="2"/>
         </w:numPr>
         <w:ind w:left="0" w:leftChars="0" w:firstLine="0" w:firstLineChars="0"/>
         <w:jc w:val="both"/>
@@ -370,7 +580,7 @@
       <w:pPr>
         <w:numPr>
           <w:ilvl w:val="0"/>
-          <w:numId w:val="1"/>
+          <w:numId w:val="2"/>
         </w:numPr>
         <w:ind w:left="0" w:leftChars="0" w:firstLine="0" w:firstLineChars="0"/>
         <w:jc w:val="both"/>
@@ -446,7 +656,7 @@
       <w:pPr>
         <w:numPr>
           <w:ilvl w:val="0"/>
-          <w:numId w:val="1"/>
+          <w:numId w:val="2"/>
         </w:numPr>
         <w:ind w:left="0" w:leftChars="0" w:firstLine="0" w:firstLineChars="0"/>
         <w:jc w:val="both"/>
@@ -530,7 +740,7 @@
       <w:pPr>
         <w:numPr>
           <w:ilvl w:val="0"/>
-          <w:numId w:val="1"/>
+          <w:numId w:val="2"/>
         </w:numPr>
         <w:ind w:left="0" w:leftChars="0" w:firstLine="0" w:firstLineChars="0"/>
         <w:jc w:val="both"/>
@@ -550,6 +760,7 @@
     <w:p>
       <w:pPr>
         <w:numPr>
+          <w:ilvl w:val="0"/>
           <w:numId w:val="0"/>
         </w:numPr>
         <w:ind w:leftChars="0" w:firstLine="420" w:firstLineChars="0"/>
@@ -570,6 +781,7 @@
     <w:p>
       <w:pPr>
         <w:numPr>
+          <w:ilvl w:val="0"/>
           <w:numId w:val="0"/>
         </w:numPr>
         <w:ind w:leftChars="0" w:firstLine="420" w:firstLineChars="0"/>
@@ -625,7 +837,7 @@
       <w:pPr>
         <w:numPr>
           <w:ilvl w:val="0"/>
-          <w:numId w:val="1"/>
+          <w:numId w:val="2"/>
         </w:numPr>
         <w:ind w:left="0" w:leftChars="0" w:firstLine="0" w:firstLineChars="0"/>
         <w:jc w:val="both"/>
@@ -645,6 +857,7 @@
     <w:p>
       <w:pPr>
         <w:numPr>
+          <w:ilvl w:val="0"/>
           <w:numId w:val="0"/>
         </w:numPr>
         <w:ind w:leftChars="0" w:firstLine="420" w:firstLineChars="0"/>
@@ -665,6 +878,7 @@
     <w:p>
       <w:pPr>
         <w:numPr>
+          <w:ilvl w:val="0"/>
           <w:numId w:val="0"/>
         </w:numPr>
         <w:jc w:val="both"/>
@@ -684,6 +898,7 @@
     <w:p>
       <w:pPr>
         <w:numPr>
+          <w:ilvl w:val="0"/>
           <w:numId w:val="0"/>
         </w:numPr>
         <w:jc w:val="both"/>
@@ -739,6 +954,7 @@
     <w:p>
       <w:pPr>
         <w:numPr>
+          <w:ilvl w:val="0"/>
           <w:numId w:val="0"/>
         </w:numPr>
         <w:jc w:val="both"/>
@@ -758,6 +974,7 @@
     <w:p>
       <w:pPr>
         <w:numPr>
+          <w:ilvl w:val="0"/>
           <w:numId w:val="0"/>
         </w:numPr>
         <w:jc w:val="both"/>
@@ -806,18 +1023,20 @@
     <w:p>
       <w:pPr>
         <w:numPr>
-          <w:numId w:val="0"/>
-        </w:numPr>
-        <w:jc w:val="both"/>
-        <w:rPr>
-          <w:rFonts w:hint="default"/>
-          <w:lang w:val="en"/>
-        </w:rPr>
-      </w:pPr>
-    </w:p>
-    <w:p>
-      <w:pPr>
-        <w:numPr>
+          <w:ilvl w:val="0"/>
+          <w:numId w:val="0"/>
+        </w:numPr>
+        <w:jc w:val="both"/>
+        <w:rPr>
+          <w:rFonts w:hint="default"/>
+          <w:lang w:val="en"/>
+        </w:rPr>
+      </w:pPr>
+    </w:p>
+    <w:p>
+      <w:pPr>
+        <w:numPr>
+          <w:ilvl w:val="0"/>
           <w:numId w:val="0"/>
         </w:numPr>
         <w:jc w:val="both"/>
@@ -837,6 +1056,7 @@
     <w:p>
       <w:pPr>
         <w:numPr>
+          <w:ilvl w:val="0"/>
           <w:numId w:val="0"/>
         </w:numPr>
         <w:jc w:val="both"/>
@@ -856,6 +1076,7 @@
     <w:p>
       <w:pPr>
         <w:numPr>
+          <w:ilvl w:val="0"/>
           <w:numId w:val="0"/>
         </w:numPr>
         <w:jc w:val="both"/>
@@ -871,7 +1092,7 @@
             <wp:effectExtent l="0" t="0" r="11430" b="6985"/>
             <wp:docPr id="2" name="Picture 2"/>
             <wp:cNvGraphicFramePr>
-              <a:graphicFrameLocks xmlns:a="http://schemas.openxmlformats.org/drawingml/2006/main" noChangeAspect="1"/>
+              <a:graphicFrameLocks xmlns:a="http://schemas.openxmlformats.org/drawingml/2006/main" noChangeAspect="true"/>
             </wp:cNvGraphicFramePr>
             <a:graphic xmlns:a="http://schemas.openxmlformats.org/drawingml/2006/main">
               <a:graphicData uri="http://schemas.openxmlformats.org/drawingml/2006/picture">
@@ -879,11 +1100,11 @@
                   <pic:nvPicPr>
                     <pic:cNvPr id="2" name="Picture 2"/>
                     <pic:cNvPicPr>
-                      <a:picLocks noChangeAspect="1"/>
+                      <a:picLocks noChangeAspect="true"/>
                     </pic:cNvPicPr>
                   </pic:nvPicPr>
                   <pic:blipFill>
-                    <a:blip r:embed="rId4"/>
+                    <a:blip r:embed="rId6"/>
                     <a:stretch>
                       <a:fillRect/>
                     </a:stretch>
@@ -946,8 +1167,20 @@
 </file>
 
 <file path=word/numbering.xml><?xml version="1.0" encoding="utf-8"?>
-<w:numbering xmlns:wpc="http://schemas.microsoft.com/office/word/2010/wordprocessingCanvas" xmlns:mc="http://schemas.openxmlformats.org/markup-compatibility/2006" xmlns:o="urn:schemas-microsoft-com:office:office" xmlns:r="http://schemas.openxmlformats.org/officeDocument/2006/relationships" xmlns:m="http://schemas.openxmlformats.org/officeDocument/2006/math" xmlns:v="urn:schemas-microsoft-com:vml" xmlns:wp14="http://schemas.microsoft.com/office/word/2010/wordprocessingDrawing" xmlns:wp="http://schemas.openxmlformats.org/drawingml/2006/wordprocessingDrawing" xmlns:w10="urn:schemas-microsoft-com:office:word" xmlns:w="http://schemas.openxmlformats.org/wordprocessingml/2006/main" xmlns:w14="http://schemas.microsoft.com/office/word/2010/wordml" xmlns:wpg="http://schemas.microsoft.com/office/word/2010/wordprocessingGroup" xmlns:wpi="http://schemas.microsoft.com/office/word/2010/wordprocessingInk" xmlns:wne="http://schemas.microsoft.com/office/word/2006/wordml" xmlns:wps="http://schemas.microsoft.com/office/word/2010/wordprocessingShape" mc:Ignorable="w14 wp14">
+<w:numbering xmlns:wpc="http://schemas.microsoft.com/office/word/2010/wordprocessingCanvas" xmlns:mc="http://schemas.openxmlformats.org/markup-compatibility/2006" xmlns:o="urn:schemas-microsoft-com:office:office" xmlns:r="http://schemas.openxmlformats.org/officeDocument/2006/relationships" xmlns:m="http://schemas.openxmlformats.org/officeDocument/2006/math" xmlns:v="urn:schemas-microsoft-com:vml" xmlns:wp14="http://schemas.microsoft.com/office/word/2010/wordprocessingDrawing" xmlns:wp="http://schemas.openxmlformats.org/drawingml/2006/wordprocessingDrawing" xmlns:w10="urn:schemas-microsoft-com:office:word" xmlns:w="http://schemas.openxmlformats.org/wordprocessingml/2006/main" xmlns:w14="http://schemas.microsoft.com/office/word/2010/wordml" xmlns:wpg="http://schemas.microsoft.com/office/word/2010/wordprocessingGroup" xmlns:wpi="http://schemas.microsoft.com/office/word/2010/wordprocessingInk" xmlns:wne="http://schemas.microsoft.com/office/word/2006/wordml" xmlns:wps="http://schemas.microsoft.com/office/word/2010/wordprocessingShape" xmlns:wpsCustomData="http://www.wps.cn/officeDocument/2013/wpsCustomData" mc:Ignorable="w14 wp14">
   <w:abstractNum w:abstractNumId="0">
+    <w:nsid w:val="D09C1A68"/>
+    <w:multiLevelType w:val="singleLevel"/>
+    <w:tmpl w:val="D09C1A68"/>
+    <w:lvl w:ilvl="0" w:tentative="0">
+      <w:start w:val="1"/>
+      <w:numFmt w:val="decimal"/>
+      <w:suff w:val="space"/>
+      <w:lvlText w:val="%1."/>
+      <w:lvlJc w:val="left"/>
+    </w:lvl>
+  </w:abstractNum>
+  <w:abstractNum w:abstractNumId="1">
     <w:nsid w:val="FF7F6473"/>
     <w:multiLevelType w:val="singleLevel"/>
     <w:tmpl w:val="FF7F6473"/>
@@ -962,11 +1195,14 @@
   <w:num w:numId="1">
     <w:abstractNumId w:val="0"/>
   </w:num>
+  <w:num w:numId="2">
+    <w:abstractNumId w:val="1"/>
+  </w:num>
 </w:numbering>
 </file>
 
 <file path=word/styles.xml><?xml version="1.0" encoding="utf-8"?>
-<w:styles xmlns:mc="http://schemas.openxmlformats.org/markup-compatibility/2006" xmlns:o="urn:schemas-microsoft-com:office:office" xmlns:r="http://schemas.openxmlformats.org/officeDocument/2006/relationships" xmlns:m="http://schemas.openxmlformats.org/officeDocument/2006/math" xmlns:v="urn:schemas-microsoft-com:vml" xmlns:w="http://schemas.openxmlformats.org/wordprocessingml/2006/main" xmlns:w14="http://schemas.microsoft.com/office/word/2010/wordml" xmlns:w10="urn:schemas-microsoft-com:office:word" xmlns:sl="http://schemas.openxmlformats.org/schemaLibrary/2006/main" mc:Ignorable="w14">
+<w:styles xmlns:mc="http://schemas.openxmlformats.org/markup-compatibility/2006" xmlns:o="urn:schemas-microsoft-com:office:office" xmlns:r="http://schemas.openxmlformats.org/officeDocument/2006/relationships" xmlns:m="http://schemas.openxmlformats.org/officeDocument/2006/math" xmlns:v="urn:schemas-microsoft-com:vml" xmlns:w="http://schemas.openxmlformats.org/wordprocessingml/2006/main" xmlns:w14="http://schemas.microsoft.com/office/word/2010/wordml" xmlns:w10="urn:schemas-microsoft-com:office:word" xmlns:sl="http://schemas.openxmlformats.org/schemaLibrary/2006/main" xmlns:wpsCustomData="http://www.wps.cn/officeDocument/2013/wpsCustomData" mc:Ignorable="w14">
   <w:docDefaults>
     <w:rPrDefault>
       <w:rPr>
@@ -1245,7 +1481,6 @@
     <w:qFormat/>
     <w:uiPriority w:val="0"/>
     <w:tblPr>
-      <w:tblLayout w:type="fixed"/>
       <w:tblCellMar>
         <w:top w:w="0" w:type="dxa"/>
         <w:left w:w="108" w:type="dxa"/>
@@ -1385,7 +1620,7 @@
         <a:solidFill>
           <a:schemeClr val="phClr"/>
         </a:solidFill>
-        <a:gradFill rotWithShape="1">
+        <a:gradFill rotWithShape="true">
           <a:gsLst>
             <a:gs pos="0">
               <a:schemeClr val="phClr">
@@ -1409,9 +1644,9 @@
               </a:schemeClr>
             </a:gs>
           </a:gsLst>
-          <a:lin ang="5400000" scaled="0"/>
+          <a:lin ang="5400000" scaled="false"/>
         </a:gradFill>
-        <a:gradFill rotWithShape="1">
+        <a:gradFill rotWithShape="true">
           <a:gsLst>
             <a:gs pos="0">
               <a:schemeClr val="phClr">
@@ -1435,7 +1670,7 @@
               </a:schemeClr>
             </a:gs>
           </a:gsLst>
-          <a:lin ang="5400000" scaled="0"/>
+          <a:lin ang="5400000" scaled="false"/>
         </a:gradFill>
       </a:fillStyleLst>
       <a:lnStyleLst>
@@ -1488,7 +1723,7 @@
             <a:satMod val="170000"/>
           </a:schemeClr>
         </a:solidFill>
-        <a:gradFill rotWithShape="1">
+        <a:gradFill rotWithShape="true">
           <a:gsLst>
             <a:gs pos="0">
               <a:schemeClr val="phClr">
@@ -1513,7 +1748,7 @@
               </a:schemeClr>
             </a:gs>
           </a:gsLst>
-          <a:lin ang="5400000" scaled="0"/>
+          <a:lin ang="5400000" scaled="false"/>
         </a:gradFill>
       </a:bgFillStyleLst>
     </a:fmtScheme>

</xml_diff>